<commit_message>
Subir todo lo requerido del proyecto
</commit_message>
<xml_diff>
--- a/Proyecto-ISBO-2025/Acta de Reunión/Acta 2 de Reunión .docx
+++ b/Proyecto-ISBO-2025/Acta de Reunión/Acta 2 de Reunión .docx
@@ -27,7 +27,7 @@
           <w:szCs w:val="24"/>
           <w:lang w:val="es-MX"/>
         </w:rPr>
-        <w:t>09</w:t>
+        <w:t>11</w:t>
       </w:r>
       <w:r>
         <w:rPr>
@@ -45,7 +45,7 @@
           <w:szCs w:val="24"/>
           <w:lang w:val="es-MX"/>
         </w:rPr>
-        <w:t>7</w:t>
+        <w:t>08</w:t>
       </w:r>
       <w:r>
         <w:rPr>
@@ -119,7 +119,7 @@
           <w:szCs w:val="24"/>
           <w:lang w:val="es-MX"/>
         </w:rPr>
-        <w:t>9</w:t>
+        <w:t>8</w:t>
       </w:r>
       <w:r>
         <w:rPr>
@@ -137,7 +137,7 @@
           <w:szCs w:val="24"/>
           <w:lang w:val="es-MX"/>
         </w:rPr>
-        <w:t>3</w:t>
+        <w:t>15</w:t>
       </w:r>
       <w:r>
         <w:rPr>
@@ -146,7 +146,7 @@
           <w:szCs w:val="24"/>
           <w:lang w:val="es-MX"/>
         </w:rPr>
-        <w:t>0___________</w:t>
+        <w:t>___________</w:t>
       </w:r>
     </w:p>
     <w:p>
@@ -165,27 +165,7 @@
           <w:szCs w:val="24"/>
           <w:lang w:val="es-MX"/>
         </w:rPr>
-        <w:t xml:space="preserve">Lugar: ________Casa de el subcoordinador Luis </w:t>
-      </w:r>
-      <w:proofErr w:type="spellStart"/>
-      <w:r>
-        <w:rPr>
-          <w:rFonts w:ascii="Arial" w:eastAsia="Arial" w:hAnsi="Arial" w:cs="Arial"/>
-          <w:sz w:val="24"/>
-          <w:szCs w:val="24"/>
-          <w:lang w:val="es-MX"/>
-        </w:rPr>
-        <w:t>Bittencourt</w:t>
-      </w:r>
-      <w:proofErr w:type="spellEnd"/>
-      <w:r>
-        <w:rPr>
-          <w:rFonts w:ascii="Arial" w:eastAsia="Arial" w:hAnsi="Arial" w:cs="Arial"/>
-          <w:sz w:val="24"/>
-          <w:szCs w:val="24"/>
-          <w:lang w:val="es-MX"/>
-        </w:rPr>
-        <w:t xml:space="preserve">____________ </w:t>
+        <w:t xml:space="preserve">Lugar: ________Casa de el subcoordinador Luis Bittencourt____________ </w:t>
       </w:r>
     </w:p>
     <w:p>
@@ -281,18 +261,8 @@
           <w:sz w:val="24"/>
           <w:szCs w:val="24"/>
         </w:rPr>
-        <w:t xml:space="preserve">Luis </w:t>
+        <w:t>Luis Bittencourt</w:t>
       </w:r>
-      <w:proofErr w:type="spellStart"/>
-      <w:r>
-        <w:rPr>
-          <w:rFonts w:ascii="Arial" w:eastAsia="Arial" w:hAnsi="Arial" w:cs="Arial"/>
-          <w:sz w:val="24"/>
-          <w:szCs w:val="24"/>
-        </w:rPr>
-        <w:t>Bittencourt</w:t>
-      </w:r>
-      <w:proofErr w:type="spellEnd"/>
     </w:p>
     <w:p>
       <w:pPr>
@@ -379,16 +349,7 @@
           <w:szCs w:val="24"/>
           <w:lang w:val="es-MX"/>
         </w:rPr>
-        <w:t>Grabamos individualmente nuestras partes d</w:t>
-      </w:r>
-      <w:r>
-        <w:rPr>
-          <w:rFonts w:ascii="Arial" w:eastAsia="Arial" w:hAnsi="Arial" w:cs="Arial"/>
-          <w:sz w:val="24"/>
-          <w:szCs w:val="24"/>
-          <w:lang w:val="es-MX"/>
-        </w:rPr>
-        <w:t>el short para Ingles.</w:t>
+        <w:t>Planificamos las tareas que nos distribuiríamos</w:t>
       </w:r>
     </w:p>
     <w:p>
@@ -412,7 +373,7 @@
           <w:szCs w:val="24"/>
           <w:lang w:val="es-MX"/>
         </w:rPr>
-        <w:t>Editamos el video como corresponde</w:t>
+        <w:t>Planteamos los errores y las correcciones de la primera entrega.</w:t>
       </w:r>
     </w:p>
     <w:p>
@@ -436,8 +397,20 @@
           <w:szCs w:val="24"/>
           <w:lang w:val="es-MX"/>
         </w:rPr>
-        <w:t>Seguimos trabajando en los temas restantes que teníamos cada uno</w:t>
+        <w:t>Organizamos una carpeta general para todas las carpetas.</w:t>
       </w:r>
+    </w:p>
+    <w:p>
+      <w:pPr>
+        <w:spacing w:before="200" w:after="0"/>
+        <w:ind w:left="360"/>
+        <w:rPr>
+          <w:rFonts w:ascii="Arial" w:eastAsia="Arial" w:hAnsi="Arial" w:cs="Arial"/>
+          <w:sz w:val="24"/>
+          <w:szCs w:val="24"/>
+          <w:lang w:val="es-MX"/>
+        </w:rPr>
+      </w:pPr>
     </w:p>
     <w:p>
       <w:pPr>
@@ -458,25 +431,7 @@
           <w:lang w:val="es-MX"/>
         </w:rPr>
         <w:lastRenderedPageBreak/>
-        <w:t>T</w:t>
-      </w:r>
-      <w:r>
-        <w:rPr>
-          <w:rFonts w:ascii="Arial" w:eastAsia="Arial" w:hAnsi="Arial" w:cs="Arial"/>
-          <w:sz w:val="24"/>
-          <w:szCs w:val="24"/>
-          <w:lang w:val="es-MX"/>
-        </w:rPr>
-        <w:t>emas tratados</w:t>
-      </w:r>
-      <w:r>
-        <w:rPr>
-          <w:rFonts w:ascii="Arial" w:eastAsia="Arial" w:hAnsi="Arial" w:cs="Arial"/>
-          <w:sz w:val="24"/>
-          <w:szCs w:val="24"/>
-          <w:lang w:val="es-MX"/>
-        </w:rPr>
-        <w:t xml:space="preserve"> durante la reunión:</w:t>
+        <w:t>Temas tratados durante la reunión:</w:t>
       </w:r>
     </w:p>
     <w:p>
@@ -523,7 +478,7 @@
           <w:szCs w:val="24"/>
           <w:lang w:val="es-MX"/>
         </w:rPr>
-        <w:t xml:space="preserve">En la reunión trabajamos en varios puntos importantes para avanzar con la primera entrega del proyecto. Primero </w:t>
+        <w:t xml:space="preserve">En la reunión trabajamos en varios puntos importantes para avanzar con la </w:t>
       </w:r>
       <w:r>
         <w:rPr>
@@ -534,7 +489,29 @@
           <w:szCs w:val="24"/>
           <w:lang w:val="es-MX"/>
         </w:rPr>
-        <w:t>nos centramos en grabar el video para sacarnos el primer peso de encima.</w:t>
+        <w:t>segunda</w:t>
+      </w:r>
+      <w:r>
+        <w:rPr>
+          <w:rFonts w:ascii="Arial" w:eastAsia="Arial" w:hAnsi="Arial" w:cs="Arial"/>
+          <w:b w:val="0"/>
+          <w:color w:val="000000"/>
+          <w:sz w:val="24"/>
+          <w:szCs w:val="24"/>
+          <w:lang w:val="es-MX"/>
+        </w:rPr>
+        <w:t xml:space="preserve"> entrega del proyecto.</w:t>
+      </w:r>
+      <w:r>
+        <w:rPr>
+          <w:rFonts w:ascii="Arial" w:eastAsia="Arial" w:hAnsi="Arial" w:cs="Arial"/>
+          <w:b w:val="0"/>
+          <w:color w:val="000000"/>
+          <w:sz w:val="24"/>
+          <w:szCs w:val="24"/>
+          <w:lang w:val="es-MX"/>
+        </w:rPr>
+        <w:t xml:space="preserve"> Elegimos que tareas nos quedaríamos cada una y los separamos en trello.</w:t>
       </w:r>
     </w:p>
     <w:p>
@@ -559,76 +536,7 @@
           <w:szCs w:val="24"/>
           <w:lang w:val="es-MX"/>
         </w:rPr>
-        <w:t>D</w:t>
-      </w:r>
-      <w:r>
-        <w:rPr>
-          <w:rFonts w:ascii="Arial" w:eastAsia="Arial" w:hAnsi="Arial" w:cs="Arial"/>
-          <w:b w:val="0"/>
-          <w:color w:val="000000"/>
-          <w:sz w:val="24"/>
-          <w:szCs w:val="24"/>
-          <w:lang w:val="es-MX"/>
-        </w:rPr>
-        <w:t>espués, seguimo</w:t>
-      </w:r>
-      <w:r>
-        <w:rPr>
-          <w:rFonts w:ascii="Arial" w:eastAsia="Arial" w:hAnsi="Arial" w:cs="Arial"/>
-          <w:b w:val="0"/>
-          <w:color w:val="000000"/>
-          <w:sz w:val="24"/>
-          <w:szCs w:val="24"/>
-          <w:lang w:val="es-MX"/>
-        </w:rPr>
-        <w:t>s</w:t>
-      </w:r>
-      <w:r>
-        <w:rPr>
-          <w:rFonts w:ascii="Arial" w:eastAsia="Arial" w:hAnsi="Arial" w:cs="Arial"/>
-          <w:b w:val="0"/>
-          <w:color w:val="000000"/>
-          <w:sz w:val="24"/>
-          <w:szCs w:val="24"/>
-          <w:lang w:val="es-MX"/>
-        </w:rPr>
-        <w:t xml:space="preserve"> la edición del video, asegurándonos de que no se vea borroso, hayamos seleccionado el video correcto y no haya mucho ruido de fondo.</w:t>
-      </w:r>
-    </w:p>
-    <w:p>
-      <w:pPr>
-        <w:pStyle w:val="Ttulo1"/>
-        <w:spacing w:before="240" w:after="240"/>
-        <w:rPr>
-          <w:rFonts w:ascii="Arial" w:eastAsia="Arial" w:hAnsi="Arial" w:cs="Arial"/>
-          <w:b w:val="0"/>
-          <w:color w:val="000000"/>
-          <w:sz w:val="24"/>
-          <w:szCs w:val="24"/>
-          <w:lang w:val="es-MX"/>
-        </w:rPr>
-      </w:pPr>
-      <w:r>
-        <w:rPr>
-          <w:rFonts w:ascii="Arial" w:eastAsia="Arial" w:hAnsi="Arial" w:cs="Arial"/>
-          <w:b w:val="0"/>
-          <w:color w:val="000000"/>
-          <w:sz w:val="24"/>
-          <w:szCs w:val="24"/>
-          <w:lang w:val="es-MX"/>
-        </w:rPr>
-        <w:t xml:space="preserve">Además, </w:t>
-      </w:r>
-      <w:r>
-        <w:rPr>
-          <w:rFonts w:ascii="Arial" w:eastAsia="Arial" w:hAnsi="Arial" w:cs="Arial"/>
-          <w:b w:val="0"/>
-          <w:color w:val="000000"/>
-          <w:sz w:val="24"/>
-          <w:szCs w:val="24"/>
-          <w:lang w:val="es-MX"/>
-        </w:rPr>
-        <w:t>discutimos sobre que materias nos faltarían por terminar y cómo podríamos distribuirnos el trabajo equitativamente.</w:t>
+        <w:t>- Entre los integrantes hicimos una puesta en común sobre las correcciones que nos dieron respecto a la primer entrega y marcamos tanto los errores colectivos como los individuales para que la segunda entrega salgan los resultados esperados.</w:t>
       </w:r>
     </w:p>
     <w:p>
@@ -655,7 +563,7 @@
           <w:szCs w:val="24"/>
           <w:lang w:val="es-MX"/>
         </w:rPr>
-        <w:t>Por últ</w:t>
+        <w:t>Por último</w:t>
       </w:r>
       <w:r>
         <w:rPr>
@@ -666,7 +574,7 @@
           <w:szCs w:val="24"/>
           <w:lang w:val="es-MX"/>
         </w:rPr>
-        <w:t>imo</w:t>
+        <w:t>,</w:t>
       </w:r>
       <w:r>
         <w:rPr>
@@ -677,9 +585,9 @@
           <w:szCs w:val="24"/>
           <w:lang w:val="es-MX"/>
         </w:rPr>
-        <w:t xml:space="preserve">, seguimos trabajando en los temas que seleccionamos, culminando algunos de UTU LAB, Ing. De Software y </w:t>
+        <w:t xml:space="preserve"> dentro del Google drive de la empresa formamos una carpeta general para poner cada documento necesario de la segunda entrega para garantizar no tener inconvenientes con las carpetas </w:t>
       </w:r>
-      <w:proofErr w:type="spellStart"/>
+      <w:proofErr w:type="gramStart"/>
       <w:r>
         <w:rPr>
           <w:rFonts w:ascii="Arial" w:eastAsia="Arial" w:hAnsi="Arial" w:cs="Arial"/>
@@ -689,9 +597,9 @@
           <w:szCs w:val="24"/>
           <w:lang w:val="es-MX"/>
         </w:rPr>
-        <w:t>Adm</w:t>
+        <w:t>y  documentos</w:t>
       </w:r>
-      <w:proofErr w:type="spellEnd"/>
+      <w:proofErr w:type="gramEnd"/>
       <w:r>
         <w:rPr>
           <w:rFonts w:ascii="Arial" w:eastAsia="Arial" w:hAnsi="Arial" w:cs="Arial"/>
@@ -701,31 +609,7 @@
           <w:szCs w:val="24"/>
           <w:lang w:val="es-MX"/>
         </w:rPr>
-        <w:t xml:space="preserve">. </w:t>
-      </w:r>
-      <w:proofErr w:type="spellStart"/>
-      <w:r>
-        <w:rPr>
-          <w:rFonts w:ascii="Arial" w:eastAsia="Arial" w:hAnsi="Arial" w:cs="Arial"/>
-          <w:b w:val="0"/>
-          <w:color w:val="000000"/>
-          <w:sz w:val="24"/>
-          <w:szCs w:val="24"/>
-          <w:lang w:val="es-MX"/>
-        </w:rPr>
-        <w:t>Sis</w:t>
-      </w:r>
-      <w:proofErr w:type="spellEnd"/>
-      <w:r>
-        <w:rPr>
-          <w:rFonts w:ascii="Arial" w:eastAsia="Arial" w:hAnsi="Arial" w:cs="Arial"/>
-          <w:b w:val="0"/>
-          <w:color w:val="000000"/>
-          <w:sz w:val="24"/>
-          <w:szCs w:val="24"/>
-          <w:lang w:val="es-MX"/>
-        </w:rPr>
-        <w:t>. Op.</w:t>
+        <w:t>.</w:t>
       </w:r>
     </w:p>
     <w:p>
@@ -1034,7 +918,27 @@
                 <w:szCs w:val="24"/>
                 <w:lang w:val="es-MX"/>
               </w:rPr>
-              <w:t>Configuración parcial e Instalación completa de la red.</w:t>
+              <w:t xml:space="preserve">El manejo en su totalidad de la carpeta de </w:t>
+            </w:r>
+            <w:proofErr w:type="spellStart"/>
+            <w:r>
+              <w:rPr>
+                <w:rFonts w:ascii="Arial" w:eastAsia="Arial" w:hAnsi="Arial" w:cs="Arial"/>
+                <w:sz w:val="24"/>
+                <w:szCs w:val="24"/>
+                <w:lang w:val="es-MX"/>
+              </w:rPr>
+              <w:t>Adm</w:t>
+            </w:r>
+            <w:proofErr w:type="spellEnd"/>
+            <w:r>
+              <w:rPr>
+                <w:rFonts w:ascii="Arial" w:eastAsia="Arial" w:hAnsi="Arial" w:cs="Arial"/>
+                <w:sz w:val="24"/>
+                <w:szCs w:val="24"/>
+                <w:lang w:val="es-MX"/>
+              </w:rPr>
+              <w:t xml:space="preserve">. Sistemas Operativos y Programación </w:t>
             </w:r>
           </w:p>
         </w:tc>
@@ -1056,7 +960,7 @@
                 <w:sz w:val="24"/>
                 <w:szCs w:val="24"/>
               </w:rPr>
-              <w:t>09</w:t>
+              <w:t>11</w:t>
             </w:r>
             <w:r>
               <w:rPr>
@@ -1072,7 +976,7 @@
                 <w:sz w:val="24"/>
                 <w:szCs w:val="24"/>
               </w:rPr>
-              <w:t>7</w:t>
+              <w:t>8</w:t>
             </w:r>
             <w:r>
               <w:rPr>
@@ -1120,18 +1024,8 @@
                 <w:sz w:val="24"/>
                 <w:szCs w:val="24"/>
               </w:rPr>
-              <w:t xml:space="preserve">Luis </w:t>
+              <w:t>Luis Bittencourt</w:t>
             </w:r>
-            <w:proofErr w:type="spellStart"/>
-            <w:r>
-              <w:rPr>
-                <w:rFonts w:ascii="Arial" w:eastAsia="Arial" w:hAnsi="Arial" w:cs="Arial"/>
-                <w:sz w:val="24"/>
-                <w:szCs w:val="24"/>
-              </w:rPr>
-              <w:t>Bittencourt</w:t>
-            </w:r>
-            <w:proofErr w:type="spellEnd"/>
           </w:p>
         </w:tc>
         <w:tc>
@@ -1155,7 +1049,7 @@
                 <w:szCs w:val="24"/>
                 <w:lang w:val="es-MX"/>
               </w:rPr>
-              <w:t>Finalización del árbol de decisiones y edición del video de Ingles.</w:t>
+              <w:t>Inicialización de las carpetas inglés e Ingeniería de software</w:t>
             </w:r>
           </w:p>
         </w:tc>
@@ -1177,7 +1071,7 @@
                 <w:sz w:val="24"/>
                 <w:szCs w:val="24"/>
               </w:rPr>
-              <w:t>09</w:t>
+              <w:t>11</w:t>
             </w:r>
             <w:r>
               <w:rPr>
@@ -1193,7 +1087,7 @@
                 <w:sz w:val="24"/>
                 <w:szCs w:val="24"/>
               </w:rPr>
-              <w:t>7</w:t>
+              <w:t>8</w:t>
             </w:r>
             <w:r>
               <w:rPr>
@@ -1276,7 +1170,7 @@
                 <w:szCs w:val="24"/>
                 <w:lang w:val="es-MX"/>
               </w:rPr>
-              <w:t>Finalización de la mayoría de requerimientos de UTU LAB</w:t>
+              <w:t>Se le asignó las tareas de la carpeta UTU LAB</w:t>
             </w:r>
           </w:p>
         </w:tc>
@@ -1298,7 +1192,7 @@
                 <w:sz w:val="24"/>
                 <w:szCs w:val="24"/>
               </w:rPr>
-              <w:t>09</w:t>
+              <w:t>11</w:t>
             </w:r>
             <w:r>
               <w:rPr>
@@ -1314,7 +1208,7 @@
                 <w:sz w:val="24"/>
                 <w:szCs w:val="24"/>
               </w:rPr>
-              <w:t>7</w:t>
+              <w:t>8</w:t>
             </w:r>
             <w:r>
               <w:rPr>
@@ -1418,63 +1312,7 @@
           <w:szCs w:val="24"/>
           <w:lang w:val="es-MX"/>
         </w:rPr>
-        <w:t>A pesar de que cada uno principalmente fue haciendo lo que tenía como tarea</w:t>
-      </w:r>
-      <w:r>
-        <w:rPr>
-          <w:rFonts w:ascii="Arial" w:eastAsia="Arial" w:hAnsi="Arial" w:cs="Arial"/>
-          <w:sz w:val="24"/>
-          <w:szCs w:val="24"/>
-          <w:lang w:val="es-MX"/>
-        </w:rPr>
-        <w:t>, nos fuimos ayudando mutuamente en todos los aspectos de cada requerimiento.</w:t>
-      </w:r>
-    </w:p>
-    <w:p>
-      <w:pPr>
-        <w:rPr>
-          <w:rFonts w:ascii="Arial" w:eastAsia="Arial" w:hAnsi="Arial" w:cs="Arial"/>
-          <w:sz w:val="24"/>
-          <w:szCs w:val="24"/>
-          <w:lang w:val="es-MX"/>
-        </w:rPr>
-      </w:pPr>
-      <w:r>
-        <w:rPr>
-          <w:rFonts w:ascii="Arial" w:eastAsia="Arial" w:hAnsi="Arial" w:cs="Arial"/>
-          <w:sz w:val="24"/>
-          <w:szCs w:val="24"/>
-          <w:lang w:val="es-MX"/>
-        </w:rPr>
-        <w:t>Próxima reunión Fecha (si corresponde): ____________________</w:t>
-      </w:r>
-    </w:p>
-    <w:p>
-      <w:pPr>
-        <w:rPr>
-          <w:rFonts w:ascii="Arial" w:eastAsia="Arial" w:hAnsi="Arial" w:cs="Arial"/>
-          <w:sz w:val="24"/>
-          <w:szCs w:val="24"/>
-          <w:lang w:val="es-MX"/>
-        </w:rPr>
-      </w:pPr>
-      <w:r>
-        <w:rPr>
-          <w:rFonts w:ascii="Arial" w:eastAsia="Arial" w:hAnsi="Arial" w:cs="Arial"/>
-          <w:sz w:val="24"/>
-          <w:szCs w:val="24"/>
-          <w:lang w:val="es-MX"/>
-        </w:rPr>
-        <w:t>Próximos temas a tratar: ________________</w:t>
-      </w:r>
-      <w:r>
-        <w:rPr>
-          <w:rFonts w:ascii="Arial" w:eastAsia="Arial" w:hAnsi="Arial" w:cs="Arial"/>
-          <w:sz w:val="24"/>
-          <w:szCs w:val="24"/>
-          <w:lang w:val="es-MX"/>
-        </w:rPr>
-        <w:t>____</w:t>
+        <w:t>A pesar de que cada uno principalmente fue haciendo lo que tenía como tarea, nos fuimos ayudando mutuamente en todos los aspectos de cada requerimiento.</w:t>
       </w:r>
     </w:p>
     <w:p>
@@ -1569,8 +1407,45 @@
           <w:szCs w:val="24"/>
           <w:lang w:val="es-MX"/>
         </w:rPr>
-        <w:t xml:space="preserve">    ) NO (      )</w:t>
+        <w:t xml:space="preserve">    ) NO ( </w:t>
       </w:r>
+      <w:r>
+        <w:rPr>
+          <w:rFonts w:ascii="Segoe UI Emoji" w:eastAsia="Arial" w:hAnsi="Segoe UI Emoji" w:cs="Segoe UI Emoji"/>
+          <w:sz w:val="24"/>
+          <w:szCs w:val="24"/>
+          <w:lang w:val="es-MX"/>
+        </w:rPr>
+        <w:t>✔️</w:t>
+      </w:r>
+      <w:r>
+        <w:rPr>
+          <w:rFonts w:ascii="Arial" w:eastAsia="Arial" w:hAnsi="Arial" w:cs="Arial"/>
+          <w:sz w:val="24"/>
+          <w:szCs w:val="24"/>
+          <w:lang w:val="es-MX"/>
+        </w:rPr>
+        <w:t xml:space="preserve"> </w:t>
+      </w:r>
+      <w:r>
+        <w:rPr>
+          <w:rFonts w:ascii="Arial" w:eastAsia="Arial" w:hAnsi="Arial" w:cs="Arial"/>
+          <w:sz w:val="24"/>
+          <w:szCs w:val="24"/>
+          <w:lang w:val="es-MX"/>
+        </w:rPr>
+        <w:t>)</w:t>
+      </w:r>
+    </w:p>
+    <w:p>
+      <w:pPr>
+        <w:rPr>
+          <w:rFonts w:ascii="Arial" w:eastAsia="Arial" w:hAnsi="Arial" w:cs="Arial"/>
+          <w:sz w:val="24"/>
+          <w:szCs w:val="24"/>
+          <w:lang w:val="es-MX"/>
+        </w:rPr>
+      </w:pPr>
     </w:p>
     <w:p>
       <w:pPr>
@@ -1600,6 +1475,16 @@
           <w:lang w:val="es-MX"/>
         </w:rPr>
       </w:pPr>
+    </w:p>
+    <w:p>
+      <w:pPr>
+        <w:rPr>
+          <w:rFonts w:ascii="Arial" w:eastAsia="Arial" w:hAnsi="Arial" w:cs="Arial"/>
+          <w:sz w:val="24"/>
+          <w:szCs w:val="24"/>
+          <w:lang w:val="es-MX"/>
+        </w:rPr>
+      </w:pPr>
       <w:r>
         <w:rPr>
           <w:rFonts w:ascii="Arial" w:eastAsia="Arial" w:hAnsi="Arial" w:cs="Arial"/>
@@ -1609,6 +1494,16 @@
         </w:rPr>
         <w:t xml:space="preserve">Revisó: </w:t>
       </w:r>
+    </w:p>
+    <w:p>
+      <w:pPr>
+        <w:rPr>
+          <w:rFonts w:ascii="Arial" w:eastAsia="Arial" w:hAnsi="Arial" w:cs="Arial"/>
+          <w:sz w:val="24"/>
+          <w:szCs w:val="24"/>
+          <w:lang w:val="es-MX"/>
+        </w:rPr>
+      </w:pPr>
     </w:p>
     <w:p>
       <w:pPr>
@@ -1803,7 +1698,19 @@
       <w:rPr>
         <w:lang w:val="es-MX"/>
       </w:rPr>
-      <w:t>ACTA 1 DE AVANCE PROYECTO</w:t>
+      <w:t xml:space="preserve">ACTA </w:t>
+    </w:r>
+    <w:r>
+      <w:rPr>
+        <w:lang w:val="es-MX"/>
+      </w:rPr>
+      <w:t>3</w:t>
+    </w:r>
+    <w:r>
+      <w:rPr>
+        <w:lang w:val="es-MX"/>
+      </w:rPr>
+      <w:t xml:space="preserve"> DE AVANCE PROYECTO</w:t>
     </w:r>
   </w:p>
 </w:hdr>

</xml_diff>